<commit_message>
Updated with max's stuff
</commit_message>
<xml_diff>
--- a/DEEP LEARNING PROJECT PLAN SUMMARY.docx
+++ b/DEEP LEARNING PROJECT PLAN SUMMARY.docx
@@ -26,7 +26,7 @@
     </w:p>
     <w:p>
       <w:pPr>
-        <w:pStyle w:val="Paragraphedeliste"/>
+        <w:pStyle w:val="ListParagraph"/>
         <w:numPr>
           <w:ilvl w:val="0"/>
           <w:numId w:val="1"/>
@@ -50,20 +50,18 @@
     </w:p>
     <w:p>
       <w:pPr>
-        <w:pStyle w:val="Paragraphedeliste"/>
-        <w:rPr>
-          <w:b/>
-          <w:bCs/>
-          <w:u w:val="single"/>
-          <w:lang w:val="en-CA"/>
-        </w:rPr>
-      </w:pPr>
-      <w:bookmarkStart w:id="0" w:name="_GoBack"/>
-      <w:bookmarkEnd w:id="0"/>
-    </w:p>
-    <w:p>
-      <w:pPr>
-        <w:pStyle w:val="Paragraphedeliste"/>
+        <w:pStyle w:val="ListParagraph"/>
+        <w:rPr>
+          <w:b/>
+          <w:bCs/>
+          <w:u w:val="single"/>
+          <w:lang w:val="en-CA"/>
+        </w:rPr>
+      </w:pPr>
+    </w:p>
+    <w:p>
+      <w:pPr>
+        <w:pStyle w:val="ListParagraph"/>
         <w:numPr>
           <w:ilvl w:val="0"/>
           <w:numId w:val="1"/>
@@ -105,7 +103,7 @@
     </w:p>
     <w:p>
       <w:pPr>
-        <w:pStyle w:val="Paragraphedeliste"/>
+        <w:pStyle w:val="ListParagraph"/>
         <w:rPr>
           <w:lang w:val="en-US"/>
         </w:rPr>
@@ -155,15 +153,15 @@
     </w:p>
     <w:p>
       <w:pPr>
-        <w:pStyle w:val="Paragraphedeliste"/>
-        <w:rPr>
-          <w:lang w:val="en-US"/>
-        </w:rPr>
-      </w:pPr>
-    </w:p>
-    <w:p>
-      <w:pPr>
-        <w:pStyle w:val="Paragraphedeliste"/>
+        <w:pStyle w:val="ListParagraph"/>
+        <w:rPr>
+          <w:lang w:val="en-US"/>
+        </w:rPr>
+      </w:pPr>
+    </w:p>
+    <w:p>
+      <w:pPr>
+        <w:pStyle w:val="ListParagraph"/>
         <w:numPr>
           <w:ilvl w:val="0"/>
           <w:numId w:val="1"/>
@@ -187,7 +185,7 @@
     </w:p>
     <w:p>
       <w:pPr>
-        <w:pStyle w:val="Paragraphedeliste"/>
+        <w:pStyle w:val="ListParagraph"/>
         <w:rPr>
           <w:lang w:val="en-US"/>
         </w:rPr>
@@ -373,15 +371,15 @@
     </w:p>
     <w:p>
       <w:pPr>
-        <w:pStyle w:val="Paragraphedeliste"/>
-        <w:rPr>
-          <w:lang w:val="en-US"/>
-        </w:rPr>
-      </w:pPr>
-    </w:p>
-    <w:p>
-      <w:pPr>
-        <w:pStyle w:val="Paragraphedeliste"/>
+        <w:pStyle w:val="ListParagraph"/>
+        <w:rPr>
+          <w:lang w:val="en-US"/>
+        </w:rPr>
+      </w:pPr>
+    </w:p>
+    <w:p>
+      <w:pPr>
+        <w:pStyle w:val="ListParagraph"/>
         <w:numPr>
           <w:ilvl w:val="0"/>
           <w:numId w:val="1"/>
@@ -405,7 +403,7 @@
     </w:p>
     <w:p>
       <w:pPr>
-        <w:pStyle w:val="Paragraphedeliste"/>
+        <w:pStyle w:val="ListParagraph"/>
         <w:numPr>
           <w:ilvl w:val="1"/>
           <w:numId w:val="1"/>
@@ -418,12 +416,26 @@
         <w:rPr>
           <w:lang w:val="en-CA"/>
         </w:rPr>
-        <w:t xml:space="preserve">Music Analysis Dataset : </w:t>
+        <w:t xml:space="preserve">Music Analysis </w:t>
+      </w:r>
+      <w:proofErr w:type="gramStart"/>
+      <w:r>
+        <w:rPr>
+          <w:lang w:val="en-CA"/>
+        </w:rPr>
+        <w:t>Dataset :</w:t>
+      </w:r>
+      <w:proofErr w:type="gramEnd"/>
+      <w:r>
+        <w:rPr>
+          <w:lang w:val="en-CA"/>
+        </w:rPr>
+        <w:t xml:space="preserve"> </w:t>
       </w:r>
       <w:hyperlink r:id="rId8" w:history="1">
         <w:r>
           <w:rPr>
-            <w:rStyle w:val="Lienhypertexte"/>
+            <w:rStyle w:val="Hyperlink"/>
             <w:lang w:val="en-CA"/>
           </w:rPr>
           <w:t>https://github.com/mdeff/fma</w:t>
@@ -432,13 +444,13 @@
     </w:p>
     <w:p>
       <w:pPr>
-        <w:pStyle w:val="Paragraphedeliste"/>
+        <w:pStyle w:val="ListParagraph"/>
         <w:numPr>
           <w:ilvl w:val="1"/>
           <w:numId w:val="1"/>
         </w:numPr>
         <w:rPr>
-          <w:rStyle w:val="Lienhypertexte"/>
+          <w:rStyle w:val="Hyperlink"/>
           <w:color w:val="auto"/>
           <w:u w:val="none"/>
           <w:lang w:val="en-US"/>
@@ -448,12 +460,26 @@
         <w:rPr>
           <w:lang w:val="en-CA"/>
         </w:rPr>
-        <w:t xml:space="preserve">Million Song Dataset : </w:t>
+        <w:t xml:space="preserve">Million Song </w:t>
+      </w:r>
+      <w:proofErr w:type="gramStart"/>
+      <w:r>
+        <w:rPr>
+          <w:lang w:val="en-CA"/>
+        </w:rPr>
+        <w:t>Dataset :</w:t>
+      </w:r>
+      <w:proofErr w:type="gramEnd"/>
+      <w:r>
+        <w:rPr>
+          <w:lang w:val="en-CA"/>
+        </w:rPr>
+        <w:t xml:space="preserve"> </w:t>
       </w:r>
       <w:hyperlink r:id="rId9" w:history="1">
         <w:r>
           <w:rPr>
-            <w:rStyle w:val="Lienhypertexte"/>
+            <w:rStyle w:val="Hyperlink"/>
             <w:lang w:val="en-CA"/>
           </w:rPr>
           <w:t>http://millionsongdataset.com/</w:t>
@@ -462,13 +488,13 @@
     </w:p>
     <w:p>
       <w:pPr>
-        <w:pStyle w:val="Paragraphedeliste"/>
+        <w:pStyle w:val="ListParagraph"/>
         <w:numPr>
           <w:ilvl w:val="1"/>
           <w:numId w:val="1"/>
         </w:numPr>
         <w:rPr>
-          <w:rStyle w:val="Lienhypertexte"/>
+          <w:rStyle w:val="Hyperlink"/>
           <w:color w:val="auto"/>
           <w:u w:val="none"/>
           <w:lang w:val="en-US"/>
@@ -478,12 +504,26 @@
         <w:rPr>
           <w:lang w:val="en-CA"/>
         </w:rPr>
-        <w:t xml:space="preserve">Open speech : </w:t>
+        <w:t xml:space="preserve">Open </w:t>
+      </w:r>
+      <w:proofErr w:type="gramStart"/>
+      <w:r>
+        <w:rPr>
+          <w:lang w:val="en-CA"/>
+        </w:rPr>
+        <w:t>speech :</w:t>
+      </w:r>
+      <w:proofErr w:type="gramEnd"/>
+      <w:r>
+        <w:rPr>
+          <w:lang w:val="en-CA"/>
+        </w:rPr>
+        <w:t xml:space="preserve"> </w:t>
       </w:r>
       <w:hyperlink r:id="rId10" w:history="1">
         <w:r>
           <w:rPr>
-            <w:rStyle w:val="Lienhypertexte"/>
+            <w:rStyle w:val="Hyperlink"/>
             <w:lang w:val="en-CA"/>
           </w:rPr>
           <w:t>http://www.openslr.org/12/</w:t>
@@ -492,13 +532,13 @@
     </w:p>
     <w:p>
       <w:pPr>
-        <w:pStyle w:val="Paragraphedeliste"/>
+        <w:pStyle w:val="ListParagraph"/>
         <w:numPr>
           <w:ilvl w:val="1"/>
           <w:numId w:val="1"/>
         </w:numPr>
         <w:rPr>
-          <w:rStyle w:val="Lienhypertexte"/>
+          <w:rStyle w:val="Hyperlink"/>
           <w:color w:val="auto"/>
           <w:u w:val="none"/>
           <w:lang w:val="en-US"/>
@@ -521,7 +561,7 @@
       <w:hyperlink r:id="rId11" w:history="1">
         <w:r>
           <w:rPr>
-            <w:rStyle w:val="Lienhypertexte"/>
+            <w:rStyle w:val="Hyperlink"/>
             <w:lang w:val="en-CA"/>
           </w:rPr>
           <w:t>http://www.robots.ox.ac.uk/~vgg/data/voxceleb/</w:t>
@@ -530,13 +570,13 @@
     </w:p>
     <w:p>
       <w:pPr>
-        <w:pStyle w:val="Paragraphedeliste"/>
+        <w:pStyle w:val="ListParagraph"/>
         <w:numPr>
           <w:ilvl w:val="1"/>
           <w:numId w:val="1"/>
         </w:numPr>
         <w:rPr>
-          <w:rStyle w:val="Lienhypertexte"/>
+          <w:rStyle w:val="Hyperlink"/>
           <w:color w:val="auto"/>
           <w:u w:val="none"/>
           <w:lang w:val="en-US"/>
@@ -551,7 +591,7 @@
       <w:hyperlink r:id="rId12" w:history="1">
         <w:r>
           <w:rPr>
-            <w:rStyle w:val="Lienhypertexte"/>
+            <w:rStyle w:val="Hyperlink"/>
             <w:lang w:val="en-CA"/>
           </w:rPr>
           <w:t>https://datahack.analyticsvidhya.com/contest/practice-problem-urban-sound-classification/</w:t>
@@ -560,7 +600,7 @@
     </w:p>
     <w:p>
       <w:pPr>
-        <w:pStyle w:val="Paragraphedeliste"/>
+        <w:pStyle w:val="ListParagraph"/>
         <w:numPr>
           <w:ilvl w:val="1"/>
           <w:numId w:val="1"/>
@@ -586,7 +626,7 @@
       <w:hyperlink r:id="rId13" w:history="1">
         <w:r>
           <w:rPr>
-            <w:rStyle w:val="Lienhypertexte"/>
+            <w:rStyle w:val="Hyperlink"/>
             <w:lang w:val="en-CA"/>
           </w:rPr>
           <w:t>https://research.google.com/audioset/?fbclid=IwAR3If9WF29_QwarlvzjwylQVYxxTKNhCAcpA0vanD_hhOe0e8XVfVcyFMYs</w:t>
@@ -595,15 +635,15 @@
     </w:p>
     <w:p>
       <w:pPr>
-        <w:pStyle w:val="Paragraphedeliste"/>
-        <w:rPr>
-          <w:lang w:val="en-CA"/>
-        </w:rPr>
-      </w:pPr>
-    </w:p>
-    <w:p>
-      <w:pPr>
-        <w:pStyle w:val="Paragraphedeliste"/>
+        <w:pStyle w:val="ListParagraph"/>
+        <w:rPr>
+          <w:lang w:val="en-CA"/>
+        </w:rPr>
+      </w:pPr>
+    </w:p>
+    <w:p>
+      <w:pPr>
+        <w:pStyle w:val="ListParagraph"/>
         <w:numPr>
           <w:ilvl w:val="0"/>
           <w:numId w:val="1"/>
@@ -635,7 +675,7 @@
     </w:p>
     <w:p>
       <w:pPr>
-        <w:pStyle w:val="Paragraphedeliste"/>
+        <w:pStyle w:val="ListParagraph"/>
         <w:numPr>
           <w:ilvl w:val="1"/>
           <w:numId w:val="1"/>
@@ -675,7 +715,174 @@
     </w:p>
     <w:p>
       <w:pPr>
-        <w:pStyle w:val="Paragraphedeliste"/>
+        <w:pStyle w:val="ListParagraph"/>
+        <w:numPr>
+          <w:ilvl w:val="1"/>
+          <w:numId w:val="1"/>
+        </w:numPr>
+        <w:rPr>
+          <w:lang w:val="en-US"/>
+        </w:rPr>
+      </w:pPr>
+      <w:r>
+        <w:rPr>
+          <w:lang w:val="en-US"/>
+        </w:rPr>
+        <w:t xml:space="preserve">For the preprocessing, there are many different articles on how to transform sound files into direct spectrogram. </w:t>
+      </w:r>
+      <w:hyperlink r:id="rId14" w:history="1">
+        <w:r>
+          <w:rPr>
+            <w:rStyle w:val="Hyperlink"/>
+            <w:lang w:val="en-US"/>
+          </w:rPr>
+          <w:t>https://fairyonice.github.io/implement-the-spectrogram-from-scratch-in-python.html</w:t>
+        </w:r>
+      </w:hyperlink>
+      <w:r>
+        <w:rPr>
+          <w:lang w:val="en-US"/>
+        </w:rPr>
+        <w:t xml:space="preserve"> Th</w:t>
+      </w:r>
+      <w:r>
+        <w:rPr>
+          <w:lang w:val="en-US"/>
+        </w:rPr>
+        <w:t xml:space="preserve">is one is a good example.  Also this one </w:t>
+      </w:r>
+      <w:hyperlink r:id="rId15" w:history="1">
+        <w:r>
+          <w:rPr>
+            <w:rStyle w:val="Hyperlink"/>
+            <w:lang w:val="en-US"/>
+          </w:rPr>
+          <w:t>https://stackoverflow.com/questions/44787437/how-to-convert-a-wav-file-to-a-spectrogram-in-python3</w:t>
+        </w:r>
+      </w:hyperlink>
+    </w:p>
+    <w:p>
+      <w:pPr>
+        <w:pStyle w:val="ListParagraph"/>
+        <w:numPr>
+          <w:ilvl w:val="1"/>
+          <w:numId w:val="1"/>
+        </w:numPr>
+        <w:rPr>
+          <w:lang w:val="en-US"/>
+        </w:rPr>
+      </w:pPr>
+      <w:r>
+        <w:rPr>
+          <w:lang w:val="en-US"/>
+        </w:rPr>
+        <w:t xml:space="preserve">There is a possibility for us to use data augmentation to make sure our dataset is bigger. Not only could it make it easier to train with more </w:t>
+      </w:r>
+      <w:proofErr w:type="gramStart"/>
+      <w:r>
+        <w:rPr>
+          <w:lang w:val="en-US"/>
+        </w:rPr>
+        <w:t>example, but</w:t>
+      </w:r>
+      <w:proofErr w:type="gramEnd"/>
+      <w:r>
+        <w:rPr>
+          <w:lang w:val="en-US"/>
+        </w:rPr>
+        <w:t xml:space="preserve"> depending on how we decide to do this it could also account for distortion in the sound received through the means we have. Make the model more robust. </w:t>
+      </w:r>
+    </w:p>
+    <w:p>
+      <w:pPr>
+        <w:pStyle w:val="ListParagraph"/>
+        <w:numPr>
+          <w:ilvl w:val="2"/>
+          <w:numId w:val="1"/>
+        </w:numPr>
+        <w:rPr>
+          <w:lang w:val="en-US"/>
+        </w:rPr>
+      </w:pPr>
+      <w:r>
+        <w:rPr>
+          <w:lang w:val="en-US"/>
+        </w:rPr>
+        <w:t xml:space="preserve">This paper has an interesting idea explaining how we can use methods for data augmentation both on the data directly and on the </w:t>
+      </w:r>
+      <w:r>
+        <w:rPr>
+          <w:lang w:val="en-US"/>
+        </w:rPr>
+        <w:lastRenderedPageBreak/>
+        <w:t xml:space="preserve">spectrogram we created after: </w:t>
+      </w:r>
+      <w:hyperlink r:id="rId16" w:history="1">
+        <w:r>
+          <w:rPr>
+            <w:rStyle w:val="Hyperlink"/>
+            <w:lang w:val="en-US"/>
+          </w:rPr>
+          <w:t>https://arxiv.org/ftp/arxiv/papers/1912/1912.05472.pdf</w:t>
+        </w:r>
+      </w:hyperlink>
+    </w:p>
+    <w:p>
+      <w:pPr>
+        <w:pStyle w:val="ListParagraph"/>
+        <w:numPr>
+          <w:ilvl w:val="1"/>
+          <w:numId w:val="1"/>
+        </w:numPr>
+        <w:rPr>
+          <w:lang w:val="en-US"/>
+        </w:rPr>
+      </w:pPr>
+      <w:r>
+        <w:rPr>
+          <w:lang w:val="en-US"/>
+        </w:rPr>
+        <w:t>When it comes to v</w:t>
+      </w:r>
+      <w:r>
+        <w:rPr>
+          <w:lang w:val="en-US"/>
+        </w:rPr>
+        <w:t xml:space="preserve">ery specific examples of how we can do the data augmentation there are a few methods in this paper. If we take a good look at how they do </w:t>
+      </w:r>
+      <w:proofErr w:type="gramStart"/>
+      <w:r>
+        <w:rPr>
+          <w:lang w:val="en-US"/>
+        </w:rPr>
+        <w:t>it</w:t>
+      </w:r>
+      <w:proofErr w:type="gramEnd"/>
+      <w:r>
+        <w:rPr>
+          <w:lang w:val="en-US"/>
+        </w:rPr>
+        <w:t xml:space="preserve"> we can also create multiple different sets of data so that we can figure out what the optimal data augmentation type is or maybe a hybrid. </w:t>
+      </w:r>
+      <w:hyperlink r:id="rId17" w:history="1">
+        <w:r>
+          <w:rPr>
+            <w:rStyle w:val="Hyperlink"/>
+            <w:lang w:val="en-US"/>
+          </w:rPr>
+          <w:t>https://arxiv.org/pdf/1608.04363.pdf</w:t>
+        </w:r>
+      </w:hyperlink>
+      <w:r>
+        <w:rPr>
+          <w:lang w:val="en-US"/>
+        </w:rPr>
+        <w:tab/>
+      </w:r>
+    </w:p>
+    <w:p>
+      <w:pPr>
+        <w:pStyle w:val="ListParagraph"/>
         <w:numPr>
           <w:ilvl w:val="0"/>
           <w:numId w:val="1"/>
@@ -699,7 +906,7 @@
     </w:p>
     <w:p>
       <w:pPr>
-        <w:pStyle w:val="Paragraphedeliste"/>
+        <w:pStyle w:val="ListParagraph"/>
         <w:numPr>
           <w:ilvl w:val="1"/>
           <w:numId w:val="1"/>
@@ -731,7 +938,168 @@
     </w:p>
     <w:p>
       <w:pPr>
-        <w:pStyle w:val="Paragraphedeliste"/>
+        <w:pStyle w:val="ListParagraph"/>
+        <w:numPr>
+          <w:ilvl w:val="1"/>
+          <w:numId w:val="1"/>
+        </w:numPr>
+        <w:rPr>
+          <w:lang w:val="en-US"/>
+        </w:rPr>
+      </w:pPr>
+      <w:r>
+        <w:rPr>
+          <w:lang w:val="en-US"/>
+        </w:rPr>
+        <w:t>Based on the graph we can see in this paper we can see that an architecture we can decide to use is CBAM which could allow us to use attention in the estimation. It is also very recent :</w:t>
+      </w:r>
+      <w:r>
+        <w:rPr>
+          <w:lang w:val="en-US"/>
+        </w:rPr>
+        <w:t xml:space="preserve"> </w:t>
+      </w:r>
+      <w:hyperlink r:id="rId18" w:history="1">
+        <w:r>
+          <w:rPr>
+            <w:rStyle w:val="Hyperlink"/>
+            <w:lang w:val="en-US"/>
+          </w:rPr>
+          <w:t>https://arxiv.org/ftp/arxiv/papers/1901/1901.06032.pdf</w:t>
+        </w:r>
+      </w:hyperlink>
+    </w:p>
+    <w:p>
+      <w:pPr>
+        <w:pStyle w:val="ListParagraph"/>
+        <w:numPr>
+          <w:ilvl w:val="1"/>
+          <w:numId w:val="1"/>
+        </w:numPr>
+        <w:rPr>
+          <w:lang w:val="en-US"/>
+        </w:rPr>
+      </w:pPr>
+      <w:r>
+        <w:rPr>
+          <w:lang w:val="en-US"/>
+        </w:rPr>
+        <w:t>When it comes to a</w:t>
+      </w:r>
+      <w:r>
+        <w:rPr>
+          <w:lang w:val="en-US"/>
+        </w:rPr>
+        <w:t xml:space="preserve"> good architecture for models there is this paper here that gives us an overview of what they use for acoustic data. The type of data is slightly </w:t>
+      </w:r>
+      <w:proofErr w:type="gramStart"/>
+      <w:r>
+        <w:rPr>
+          <w:lang w:val="en-US"/>
+        </w:rPr>
+        <w:t>different</w:t>
+      </w:r>
+      <w:proofErr w:type="gramEnd"/>
+      <w:r>
+        <w:rPr>
+          <w:lang w:val="en-US"/>
+        </w:rPr>
+        <w:t xml:space="preserve"> but the architecture could still help us For their state-of—the-art they use </w:t>
+      </w:r>
+      <w:proofErr w:type="spellStart"/>
+      <w:r>
+        <w:rPr>
+          <w:lang w:val="en-US"/>
+        </w:rPr>
+        <w:t>BoAw</w:t>
+      </w:r>
+      <w:proofErr w:type="spellEnd"/>
+      <w:r>
+        <w:rPr>
+          <w:lang w:val="en-US"/>
+        </w:rPr>
+        <w:t xml:space="preserve">, DNN+HMM. Additionally, their optimal architecture is two conv </w:t>
+      </w:r>
+      <w:proofErr w:type="gramStart"/>
+      <w:r>
+        <w:rPr>
+          <w:lang w:val="en-US"/>
+        </w:rPr>
+        <w:t>layer</w:t>
+      </w:r>
+      <w:proofErr w:type="gramEnd"/>
+      <w:r>
+        <w:rPr>
+          <w:lang w:val="en-US"/>
+        </w:rPr>
+        <w:t xml:space="preserve"> followed by 1 pooling 3 times and 3 FC layers after. </w:t>
+      </w:r>
+      <w:hyperlink r:id="rId19" w:history="1">
+        <w:r>
+          <w:rPr>
+            <w:rStyle w:val="Hyperlink"/>
+            <w:lang w:val="en-US"/>
+          </w:rPr>
+          <w:t>https://arxiv.org/pdf/1604.07160.pdf</w:t>
+        </w:r>
+      </w:hyperlink>
+    </w:p>
+    <w:p>
+      <w:pPr>
+        <w:pStyle w:val="ListParagraph"/>
+        <w:numPr>
+          <w:ilvl w:val="1"/>
+          <w:numId w:val="1"/>
+        </w:numPr>
+        <w:rPr>
+          <w:lang w:val="en-US"/>
+        </w:rPr>
+      </w:pPr>
+      <w:r>
+        <w:rPr>
+          <w:lang w:val="en-US"/>
+        </w:rPr>
+        <w:t xml:space="preserve">There is also this paper that goes through most of the ones we know and love like </w:t>
+      </w:r>
+      <w:proofErr w:type="spellStart"/>
+      <w:r>
+        <w:rPr>
+          <w:lang w:val="en-US"/>
+        </w:rPr>
+        <w:t>ResNet</w:t>
+      </w:r>
+      <w:proofErr w:type="spellEnd"/>
+      <w:r>
+        <w:rPr>
+          <w:lang w:val="en-US"/>
+        </w:rPr>
+        <w:t xml:space="preserve"> </w:t>
+      </w:r>
+      <w:hyperlink r:id="rId20" w:history="1">
+        <w:r>
+          <w:rPr>
+            <w:rStyle w:val="Hyperlink"/>
+            <w:lang w:val="en-US"/>
+          </w:rPr>
+          <w:t>https://arxiv.org/pdf/1609.09430.pdf</w:t>
+        </w:r>
+      </w:hyperlink>
+      <w:r>
+        <w:rPr>
+          <w:lang w:val="en-US"/>
+        </w:rPr>
+        <w:t xml:space="preserve"> </w:t>
+      </w:r>
+      <w:r>
+        <w:rPr>
+          <w:lang w:val="en-US"/>
+        </w:rPr>
+        <w:t xml:space="preserve">Can help us at least get an idea of how we should look for them. </w:t>
+      </w:r>
+    </w:p>
+    <w:p>
+      <w:pPr>
+        <w:pStyle w:val="ListParagraph"/>
         <w:numPr>
           <w:ilvl w:val="0"/>
           <w:numId w:val="1"/>
@@ -763,7 +1131,7 @@
     </w:p>
     <w:p>
       <w:pPr>
-        <w:pStyle w:val="Paragraphedeliste"/>
+        <w:pStyle w:val="ListParagraph"/>
         <w:numPr>
           <w:ilvl w:val="1"/>
           <w:numId w:val="1"/>
@@ -790,7 +1158,7 @@
     </w:p>
     <w:p>
       <w:pPr>
-        <w:pStyle w:val="Paragraphedeliste"/>
+        <w:pStyle w:val="ListParagraph"/>
         <w:numPr>
           <w:ilvl w:val="0"/>
           <w:numId w:val="1"/>
@@ -832,7 +1200,7 @@
     </w:p>
     <w:p>
       <w:pPr>
-        <w:pStyle w:val="Paragraphedeliste"/>
+        <w:pStyle w:val="ListParagraph"/>
         <w:numPr>
           <w:ilvl w:val="1"/>
           <w:numId w:val="1"/>
@@ -861,7 +1229,7 @@
     </w:p>
     <w:p>
       <w:pPr>
-        <w:pStyle w:val="Paragraphedeliste"/>
+        <w:pStyle w:val="ListParagraph"/>
         <w:numPr>
           <w:ilvl w:val="0"/>
           <w:numId w:val="1"/>
@@ -894,7 +1262,7 @@
     </w:p>
     <w:p>
       <w:pPr>
-        <w:pStyle w:val="Paragraphedeliste"/>
+        <w:pStyle w:val="ListParagraph"/>
         <w:numPr>
           <w:ilvl w:val="1"/>
           <w:numId w:val="1"/>
@@ -905,10 +1273,10 @@
           <w:u w:val="single"/>
         </w:rPr>
       </w:pPr>
-      <w:hyperlink r:id="rId14" w:history="1">
+      <w:hyperlink r:id="rId21" w:history="1">
         <w:r>
           <w:rPr>
-            <w:rStyle w:val="Lienhypertexte"/>
+            <w:rStyle w:val="Hyperlink"/>
           </w:rPr>
           <w:t>https://ieeexplore.ieee.org/document/7324337</w:t>
         </w:r>
@@ -916,7 +1284,7 @@
     </w:p>
     <w:p>
       <w:pPr>
-        <w:pStyle w:val="Paragraphedeliste"/>
+        <w:pStyle w:val="ListParagraph"/>
         <w:numPr>
           <w:ilvl w:val="0"/>
           <w:numId w:val="1"/>
@@ -938,7 +1306,7 @@
     </w:p>
     <w:p>
       <w:pPr>
-        <w:pStyle w:val="Paragraphedeliste"/>
+        <w:pStyle w:val="ListParagraph"/>
         <w:numPr>
           <w:ilvl w:val="0"/>
           <w:numId w:val="4"/>
@@ -950,12 +1318,11 @@
           <w:lang w:val="en-CA"/>
         </w:rPr>
       </w:pPr>
-      <w:commentRangeStart w:id="1"/>
-      <w:r>
-        <w:rPr>
-          <w:lang w:val="en-CA"/>
-        </w:rPr>
-        <w:lastRenderedPageBreak/>
+      <w:commentRangeStart w:id="0"/>
+      <w:r>
+        <w:rPr>
+          <w:lang w:val="en-CA"/>
+        </w:rPr>
         <w:t>What is the best architecture f</w:t>
       </w:r>
       <w:r>
@@ -970,12 +1337,12 @@
         </w:rPr>
         <w:t xml:space="preserve"> </w:t>
       </w:r>
-      <w:commentRangeEnd w:id="1"/>
-      <w:r>
-        <w:rPr>
-          <w:rStyle w:val="Marquedecommentaire"/>
-        </w:rPr>
-        <w:commentReference w:id="1"/>
+      <w:commentRangeEnd w:id="0"/>
+      <w:r>
+        <w:rPr>
+          <w:rStyle w:val="CommentReference"/>
+        </w:rPr>
+        <w:commentReference w:id="0"/>
       </w:r>
       <w:r>
         <w:rPr>
@@ -1004,7 +1371,7 @@
     </w:p>
     <w:p>
       <w:pPr>
-        <w:pStyle w:val="Paragraphedeliste"/>
+        <w:pStyle w:val="ListParagraph"/>
         <w:numPr>
           <w:ilvl w:val="0"/>
           <w:numId w:val="4"/>
@@ -1059,6 +1426,8 @@
         </w:rPr>
         <w:t xml:space="preserve">report regarding our project? </w:t>
       </w:r>
+      <w:bookmarkStart w:id="1" w:name="_GoBack"/>
+      <w:bookmarkEnd w:id="1"/>
     </w:p>
     <w:sectPr>
       <w:pgSz w:w="12240" w:h="15840"/>
@@ -1072,14 +1441,14 @@
 
 <file path=word/comments.xml><?xml version="1.0" encoding="utf-8"?>
 <w:comments xmlns:wpc="http://schemas.microsoft.com/office/word/2010/wordprocessingCanvas" xmlns:cx="http://schemas.microsoft.com/office/drawing/2014/chartex" xmlns:cx1="http://schemas.microsoft.com/office/drawing/2015/9/8/chartex" xmlns:cx2="http://schemas.microsoft.com/office/drawing/2015/10/21/chartex" xmlns:cx3="http://schemas.microsoft.com/office/drawing/2016/5/9/chartex" xmlns:cx4="http://schemas.microsoft.com/office/drawing/2016/5/10/chartex" xmlns:cx5="http://schemas.microsoft.com/office/drawing/2016/5/11/chartex" xmlns:cx6="http://schemas.microsoft.com/office/drawing/2016/5/12/chartex" xmlns:cx7="http://schemas.microsoft.com/office/drawing/2016/5/13/chartex" xmlns:cx8="http://schemas.microsoft.com/office/drawing/2016/5/14/chartex" xmlns:mc="http://schemas.openxmlformats.org/markup-compatibility/2006" xmlns:aink="http://schemas.microsoft.com/office/drawing/2016/ink" xmlns:am3d="http://schemas.microsoft.com/office/drawing/2017/model3d" xmlns:o="urn:schemas-microsoft-com:office:office" xmlns:r="http://schemas.openxmlformats.org/officeDocument/2006/relationships" xmlns:m="http://schemas.openxmlformats.org/officeDocument/2006/math" xmlns:v="urn:schemas-microsoft-com:vml" xmlns:wp14="http://schemas.microsoft.com/office/word/2010/wordprocessingDrawing" xmlns:wp="http://schemas.openxmlformats.org/drawingml/2006/wordprocessingDrawing" xmlns:w10="urn:schemas-microsoft-com:office:word" xmlns:w="http://schemas.openxmlformats.org/wordprocessingml/2006/main" xmlns:w14="http://schemas.microsoft.com/office/word/2010/wordml" xmlns:w15="http://schemas.microsoft.com/office/word/2012/wordml" xmlns:w16cid="http://schemas.microsoft.com/office/word/2016/wordml/cid" xmlns:w16se="http://schemas.microsoft.com/office/word/2015/wordml/symex" xmlns:wpg="http://schemas.microsoft.com/office/word/2010/wordprocessingGroup" xmlns:wpi="http://schemas.microsoft.com/office/word/2010/wordprocessingInk" xmlns:wne="http://schemas.microsoft.com/office/word/2006/wordml" xmlns:wps="http://schemas.microsoft.com/office/word/2010/wordprocessingShape" mc:Ignorable="w14 w15 w16se w16cid wp14">
-  <w:comment w:id="1" w:author="Apablaza-Arancibia, Estefan" w:date="2020-02-19T17:07:00Z" w:initials="AE">
-    <w:p>
-      <w:pPr>
-        <w:pStyle w:val="Commentaire"/>
-      </w:pPr>
-      <w:r>
-        <w:rPr>
-          <w:rStyle w:val="Marquedecommentaire"/>
+  <w:comment w:id="0" w:author="Apablaza-Arancibia, Estefan" w:date="2020-02-19T17:07:00Z" w:initials="AE">
+    <w:p>
+      <w:pPr>
+        <w:pStyle w:val="CommentText"/>
+      </w:pPr>
+      <w:r>
+        <w:rPr>
+          <w:rStyle w:val="CommentReference"/>
         </w:rPr>
         <w:annotationRef/>
       </w:r>
@@ -1112,7 +1481,7 @@
       <w:hyperlink r:id="rId1" w:history="1">
         <w:r>
           <w:rPr>
-            <w:rStyle w:val="Lienhypertexte"/>
+            <w:rStyle w:val="Hyperlink"/>
           </w:rPr>
           <w:t>https://learning.oreilly.com/library/view/hands-on-transfer-learning/9781788831307/20e2f089-8574-43df-a927-dfd84dbcf433.xhtml</w:t>
         </w:r>
@@ -1207,7 +1576,7 @@
         <v:path o:extrusionok="f" gradientshapeok="t" o:connecttype="rect"/>
         <o:lock v:ext="edit" aspectratio="t"/>
       </v:shapetype>
-      <v:shape id="_x0000_i1028" type="#_x0000_t75" style="width:11.2pt;height:11.2pt" o:bullet="t">
+      <v:shape id="_x0000_i1026" type="#_x0000_t75" style="width:11.25pt;height:11.25pt" o:bullet="t">
         <v:imagedata r:id="rId1" o:title="mso4F73"/>
       </v:shape>
     </w:pict>
@@ -1534,7 +1903,7 @@
         <w:rFonts w:ascii="Courier New" w:hAnsi="Courier New" w:cs="Courier New" w:hint="default"/>
       </w:rPr>
     </w:lvl>
-    <w:lvl w:ilvl="2" w:tplc="0C0C0005" w:tentative="1">
+    <w:lvl w:ilvl="2" w:tplc="0C0C0005">
       <w:start w:val="1"/>
       <w:numFmt w:val="bullet"/>
       <w:lvlText w:val=""/>
@@ -1546,7 +1915,7 @@
         <w:rFonts w:ascii="Wingdings" w:hAnsi="Wingdings" w:hint="default"/>
       </w:rPr>
     </w:lvl>
-    <w:lvl w:ilvl="3" w:tplc="0C0C0001" w:tentative="1">
+    <w:lvl w:ilvl="3" w:tplc="0C0C0001">
       <w:start w:val="1"/>
       <w:numFmt w:val="bullet"/>
       <w:lvlText w:val=""/>
@@ -2156,13 +2525,13 @@
     <w:name w:val="Normal"/>
     <w:qFormat/>
   </w:style>
-  <w:style w:type="character" w:default="1" w:styleId="Policepardfaut">
+  <w:style w:type="character" w:default="1" w:styleId="DefaultParagraphFont">
     <w:name w:val="Default Paragraph Font"/>
     <w:uiPriority w:val="1"/>
     <w:semiHidden/>
     <w:unhideWhenUsed/>
   </w:style>
-  <w:style w:type="table" w:default="1" w:styleId="TableauNormal">
+  <w:style w:type="table" w:default="1" w:styleId="TableNormal">
     <w:name w:val="Normal Table"/>
     <w:uiPriority w:val="99"/>
     <w:semiHidden/>
@@ -2177,13 +2546,13 @@
       </w:tblCellMar>
     </w:tblPr>
   </w:style>
-  <w:style w:type="numbering" w:default="1" w:styleId="Aucuneliste">
+  <w:style w:type="numbering" w:default="1" w:styleId="NoList">
     <w:name w:val="No List"/>
     <w:uiPriority w:val="99"/>
     <w:semiHidden/>
     <w:unhideWhenUsed/>
   </w:style>
-  <w:style w:type="paragraph" w:styleId="Paragraphedeliste">
+  <w:style w:type="paragraph" w:styleId="ListParagraph">
     <w:name w:val="List Paragraph"/>
     <w:basedOn w:val="Normal"/>
     <w:uiPriority w:val="34"/>
@@ -2194,11 +2563,10 @@
       <w:contextualSpacing/>
     </w:pPr>
   </w:style>
-  <w:style w:type="character" w:styleId="Lienhypertexte">
+  <w:style w:type="character" w:styleId="Hyperlink">
     <w:name w:val="Hyperlink"/>
-    <w:basedOn w:val="Policepardfaut"/>
+    <w:basedOn w:val="DefaultParagraphFont"/>
     <w:uiPriority w:val="99"/>
-    <w:semiHidden/>
     <w:unhideWhenUsed/>
     <w:rsid w:val="00B77AB3"/>
     <w:rPr>
@@ -2206,10 +2574,10 @@
       <w:u w:val="single"/>
     </w:rPr>
   </w:style>
-  <w:style w:type="paragraph" w:styleId="Notedebasdepage">
+  <w:style w:type="paragraph" w:styleId="FootnoteText">
     <w:name w:val="footnote text"/>
     <w:basedOn w:val="Normal"/>
-    <w:link w:val="NotedebasdepageCar"/>
+    <w:link w:val="FootnoteTextChar"/>
     <w:uiPriority w:val="99"/>
     <w:semiHidden/>
     <w:unhideWhenUsed/>
@@ -2222,10 +2590,10 @@
       <w:szCs w:val="20"/>
     </w:rPr>
   </w:style>
-  <w:style w:type="character" w:customStyle="1" w:styleId="NotedebasdepageCar">
-    <w:name w:val="Note de bas de page Car"/>
-    <w:basedOn w:val="Policepardfaut"/>
-    <w:link w:val="Notedebasdepage"/>
+  <w:style w:type="character" w:customStyle="1" w:styleId="FootnoteTextChar">
+    <w:name w:val="Footnote Text Char"/>
+    <w:basedOn w:val="DefaultParagraphFont"/>
+    <w:link w:val="FootnoteText"/>
     <w:uiPriority w:val="99"/>
     <w:semiHidden/>
     <w:rsid w:val="006F2157"/>
@@ -2234,9 +2602,9 @@
       <w:szCs w:val="20"/>
     </w:rPr>
   </w:style>
-  <w:style w:type="character" w:styleId="Appelnotedebasdep">
+  <w:style w:type="character" w:styleId="FootnoteReference">
     <w:name w:val="footnote reference"/>
-    <w:basedOn w:val="Policepardfaut"/>
+    <w:basedOn w:val="DefaultParagraphFont"/>
     <w:uiPriority w:val="99"/>
     <w:semiHidden/>
     <w:unhideWhenUsed/>
@@ -2245,9 +2613,9 @@
       <w:vertAlign w:val="superscript"/>
     </w:rPr>
   </w:style>
-  <w:style w:type="character" w:styleId="Marquedecommentaire">
+  <w:style w:type="character" w:styleId="CommentReference">
     <w:name w:val="annotation reference"/>
-    <w:basedOn w:val="Policepardfaut"/>
+    <w:basedOn w:val="DefaultParagraphFont"/>
     <w:uiPriority w:val="99"/>
     <w:semiHidden/>
     <w:unhideWhenUsed/>
@@ -2257,10 +2625,10 @@
       <w:szCs w:val="16"/>
     </w:rPr>
   </w:style>
-  <w:style w:type="paragraph" w:styleId="Commentaire">
+  <w:style w:type="paragraph" w:styleId="CommentText">
     <w:name w:val="annotation text"/>
     <w:basedOn w:val="Normal"/>
-    <w:link w:val="CommentaireCar"/>
+    <w:link w:val="CommentTextChar"/>
     <w:uiPriority w:val="99"/>
     <w:semiHidden/>
     <w:unhideWhenUsed/>
@@ -2273,10 +2641,10 @@
       <w:szCs w:val="20"/>
     </w:rPr>
   </w:style>
-  <w:style w:type="character" w:customStyle="1" w:styleId="CommentaireCar">
-    <w:name w:val="Commentaire Car"/>
-    <w:basedOn w:val="Policepardfaut"/>
-    <w:link w:val="Commentaire"/>
+  <w:style w:type="character" w:customStyle="1" w:styleId="CommentTextChar">
+    <w:name w:val="Comment Text Char"/>
+    <w:basedOn w:val="DefaultParagraphFont"/>
+    <w:link w:val="CommentText"/>
     <w:uiPriority w:val="99"/>
     <w:semiHidden/>
     <w:rsid w:val="00F70150"/>
@@ -2285,11 +2653,11 @@
       <w:szCs w:val="20"/>
     </w:rPr>
   </w:style>
-  <w:style w:type="paragraph" w:styleId="Objetducommentaire">
+  <w:style w:type="paragraph" w:styleId="CommentSubject">
     <w:name w:val="annotation subject"/>
-    <w:basedOn w:val="Commentaire"/>
-    <w:next w:val="Commentaire"/>
-    <w:link w:val="ObjetducommentaireCar"/>
+    <w:basedOn w:val="CommentText"/>
+    <w:next w:val="CommentText"/>
+    <w:link w:val="CommentSubjectChar"/>
     <w:uiPriority w:val="99"/>
     <w:semiHidden/>
     <w:unhideWhenUsed/>
@@ -2299,10 +2667,10 @@
       <w:bCs/>
     </w:rPr>
   </w:style>
-  <w:style w:type="character" w:customStyle="1" w:styleId="ObjetducommentaireCar">
-    <w:name w:val="Objet du commentaire Car"/>
-    <w:basedOn w:val="CommentaireCar"/>
-    <w:link w:val="Objetducommentaire"/>
+  <w:style w:type="character" w:customStyle="1" w:styleId="CommentSubjectChar">
+    <w:name w:val="Comment Subject Char"/>
+    <w:basedOn w:val="CommentTextChar"/>
+    <w:link w:val="CommentSubject"/>
     <w:uiPriority w:val="99"/>
     <w:semiHidden/>
     <w:rsid w:val="00F70150"/>
@@ -2313,10 +2681,10 @@
       <w:szCs w:val="20"/>
     </w:rPr>
   </w:style>
-  <w:style w:type="paragraph" w:styleId="Textedebulles">
+  <w:style w:type="paragraph" w:styleId="BalloonText">
     <w:name w:val="Balloon Text"/>
     <w:basedOn w:val="Normal"/>
-    <w:link w:val="TextedebullesCar"/>
+    <w:link w:val="BalloonTextChar"/>
     <w:uiPriority w:val="99"/>
     <w:semiHidden/>
     <w:unhideWhenUsed/>
@@ -2330,10 +2698,10 @@
       <w:szCs w:val="18"/>
     </w:rPr>
   </w:style>
-  <w:style w:type="character" w:customStyle="1" w:styleId="TextedebullesCar">
-    <w:name w:val="Texte de bulles Car"/>
-    <w:basedOn w:val="Policepardfaut"/>
-    <w:link w:val="Textedebulles"/>
+  <w:style w:type="character" w:customStyle="1" w:styleId="BalloonTextChar">
+    <w:name w:val="Balloon Text Char"/>
+    <w:basedOn w:val="DefaultParagraphFont"/>
+    <w:link w:val="BalloonText"/>
     <w:uiPriority w:val="99"/>
     <w:semiHidden/>
     <w:rsid w:val="00F70150"/>
@@ -2341,6 +2709,18 @@
       <w:rFonts w:ascii="Segoe UI" w:hAnsi="Segoe UI" w:cs="Segoe UI"/>
       <w:sz w:val="18"/>
       <w:szCs w:val="18"/>
+    </w:rPr>
+  </w:style>
+  <w:style w:type="character" w:styleId="UnresolvedMention">
+    <w:name w:val="Unresolved Mention"/>
+    <w:basedOn w:val="DefaultParagraphFont"/>
+    <w:uiPriority w:val="99"/>
+    <w:semiHidden/>
+    <w:unhideWhenUsed/>
+    <w:rsid w:val="00B70729"/>
+    <w:rPr>
+      <w:color w:val="605E5C"/>
+      <w:shd w:val="clear" w:color="auto" w:fill="E1DFDD"/>
     </w:rPr>
   </w:style>
 </w:styles>
@@ -2646,7 +3026,7 @@
 </file>
 
 <file path=customXml/itemProps1.xml><?xml version="1.0" encoding="utf-8"?>
-<ds:datastoreItem xmlns:ds="http://schemas.openxmlformats.org/officeDocument/2006/customXml" ds:itemID="{306D1D42-E27D-425A-9F3A-043FDC12A34C}">
+<ds:datastoreItem xmlns:ds="http://schemas.openxmlformats.org/officeDocument/2006/customXml" ds:itemID="{C70C0221-7828-4EF9-9799-8C3C2233AF62}">
   <ds:schemaRefs>
     <ds:schemaRef ds:uri="http://schemas.openxmlformats.org/officeDocument/2006/bibliography"/>
   </ds:schemaRefs>

</xml_diff>